<commit_message>
Sting theory subtring hashing
</commit_message>
<xml_diff>
--- a/graph/Graph Theory.docx
+++ b/graph/Graph Theory.docx
@@ -43,15 +43,7 @@
     </w:p>
     <w:p>
       <w:r>
-        <w:t xml:space="preserve">Since it require space around  40 </w:t>
-      </w:r>
-      <w:proofErr w:type="spellStart"/>
-      <w:r>
-        <w:t>gb</w:t>
-      </w:r>
-      <w:proofErr w:type="spellEnd"/>
-      <w:r>
-        <w:t xml:space="preserve"> we are not going to use it</w:t>
+        <w:t>Since it require space around  40 gb we are not going to use it</w:t>
       </w:r>
     </w:p>
     <w:p>
@@ -246,15 +238,7 @@
     </w:p>
     <w:p>
       <w:r>
-        <w:t xml:space="preserve">void </w:t>
-      </w:r>
-      <w:proofErr w:type="spellStart"/>
-      <w:r>
-        <w:t>dfs</w:t>
-      </w:r>
-      <w:proofErr w:type="spellEnd"/>
-      <w:r>
-        <w:t>(int node ,int dis)</w:t>
+        <w:t>void dfs(int node ,int dis)</w:t>
       </w:r>
     </w:p>
     <w:p>
@@ -313,14 +297,7 @@
       </w:r>
       <w:r>
         <w:tab/>
-      </w:r>
-      <w:proofErr w:type="spellStart"/>
-      <w:r>
-        <w:t>dfs</w:t>
-      </w:r>
-      <w:proofErr w:type="spellEnd"/>
-      <w:r>
-        <w:t>(child, dis[node]+1);</w:t>
+        <w:t>dfs(child, dis[node]+1);</w:t>
       </w:r>
     </w:p>
     <w:p>
@@ -673,13 +650,8 @@
       </w:r>
     </w:p>
     <w:p>
-      <w:proofErr w:type="spellStart"/>
-      <w:r>
-        <w:t>Haha</w:t>
-      </w:r>
-      <w:proofErr w:type="spellEnd"/>
-      <w:r>
-        <w:t>……….</w:t>
+      <w:r>
+        <w:t>Haha……….</w:t>
       </w:r>
     </w:p>
     <w:p/>
@@ -695,36 +667,12 @@
     </w:p>
     <w:p>
       <w:r>
-        <w:t xml:space="preserve">Take any arbitrary node run </w:t>
-      </w:r>
-      <w:proofErr w:type="spellStart"/>
-      <w:r>
-        <w:t>dfs</w:t>
-      </w:r>
-      <w:proofErr w:type="spellEnd"/>
-      <w:r>
-        <w:t xml:space="preserve"> then find the farthest node ,let the node be x.</w:t>
-      </w:r>
-    </w:p>
-    <w:p>
-      <w:r>
-        <w:t xml:space="preserve">Run a </w:t>
-      </w:r>
-      <w:proofErr w:type="spellStart"/>
-      <w:r>
-        <w:t>dfs</w:t>
-      </w:r>
-      <w:proofErr w:type="spellEnd"/>
-      <w:r>
-        <w:t xml:space="preserve"> from node x and find farthest node . update the farthest node </w:t>
-      </w:r>
-      <w:proofErr w:type="spellStart"/>
-      <w:r>
-        <w:t>acc</w:t>
-      </w:r>
-      <w:proofErr w:type="spellEnd"/>
-      <w:r>
-        <w:t xml:space="preserve"> to condition and find the maximum distance.</w:t>
+        <w:t>Take any arbitrary node run dfs then find the farthest node ,let the node be x.</w:t>
+      </w:r>
+    </w:p>
+    <w:p>
+      <w:r>
+        <w:t>Run a dfs from node x and find farthest node . update the farthest node acc to condition and find the maximum distance.</w:t>
       </w:r>
     </w:p>
     <w:p/>
@@ -736,34 +684,13 @@
     </w:p>
     <w:p>
       <w:r>
-        <w:t xml:space="preserve">Pass the node through </w:t>
-      </w:r>
-      <w:proofErr w:type="spellStart"/>
-      <w:r>
-        <w:t>dfs</w:t>
-      </w:r>
-      <w:proofErr w:type="spellEnd"/>
-      <w:r>
-        <w:t xml:space="preserve"> function and hence we get the </w:t>
-      </w:r>
-      <w:proofErr w:type="spellStart"/>
-      <w:r>
-        <w:t>ans</w:t>
-      </w:r>
-      <w:proofErr w:type="spellEnd"/>
-    </w:p>
-    <w:p/>
-    <w:p>
-      <w:r>
-        <w:t xml:space="preserve">Int </w:t>
-      </w:r>
-      <w:proofErr w:type="spellStart"/>
-      <w:r>
-        <w:t>dfs</w:t>
-      </w:r>
-      <w:proofErr w:type="spellEnd"/>
-      <w:r>
-        <w:t>(int node)</w:t>
+        <w:t>Pass the node through dfs function and hence we get the ans</w:t>
+      </w:r>
+    </w:p>
+    <w:p/>
+    <w:p>
+      <w:r>
+        <w:t>Int dfs(int node)</w:t>
       </w:r>
     </w:p>
     <w:p>
@@ -781,15 +708,7 @@
     <w:p>
       <w:r>
         <w:tab/>
-        <w:t xml:space="preserve">Int </w:t>
-      </w:r>
-      <w:proofErr w:type="spellStart"/>
-      <w:r>
-        <w:t>cur_size</w:t>
-      </w:r>
-      <w:proofErr w:type="spellEnd"/>
-      <w:r>
-        <w:t>=1;</w:t>
+        <w:t>Int cur_size=1;</w:t>
       </w:r>
     </w:p>
     <w:p>
@@ -831,22 +750,7 @@
       </w:r>
       <w:r>
         <w:tab/>
-      </w:r>
-      <w:proofErr w:type="spellStart"/>
-      <w:r>
-        <w:t>Cur_size</w:t>
-      </w:r>
-      <w:proofErr w:type="spellEnd"/>
-      <w:r>
-        <w:t>+=</w:t>
-      </w:r>
-      <w:proofErr w:type="spellStart"/>
-      <w:r>
-        <w:t>dfs</w:t>
-      </w:r>
-      <w:proofErr w:type="spellEnd"/>
-      <w:r>
-        <w:t>(child);</w:t>
+        <w:t>Cur_size+=dfs(child);</w:t>
       </w:r>
     </w:p>
     <w:p>
@@ -867,36 +771,13 @@
     <w:p>
       <w:r>
         <w:tab/>
-      </w:r>
-      <w:proofErr w:type="spellStart"/>
-      <w:r>
-        <w:t>subSize</w:t>
-      </w:r>
-      <w:proofErr w:type="spellEnd"/>
-      <w:r>
-        <w:t>[node]=</w:t>
-      </w:r>
-      <w:proofErr w:type="spellStart"/>
-      <w:r>
-        <w:t>cur_size</w:t>
-      </w:r>
-      <w:proofErr w:type="spellEnd"/>
-      <w:r>
-        <w:t>;</w:t>
-      </w:r>
-    </w:p>
-    <w:p>
-      <w:r>
-        <w:tab/>
-        <w:t xml:space="preserve">return  </w:t>
-      </w:r>
-      <w:proofErr w:type="spellStart"/>
-      <w:r>
-        <w:t>cur_size</w:t>
-      </w:r>
-      <w:proofErr w:type="spellEnd"/>
-      <w:r>
-        <w:t>;</w:t>
+        <w:t>subSize[node]=cur_size;</w:t>
+      </w:r>
+    </w:p>
+    <w:p>
+      <w:r>
+        <w:tab/>
+        <w:t>return  cur_size;</w:t>
       </w:r>
     </w:p>
     <w:p>
@@ -921,23 +802,7 @@
     </w:p>
     <w:p>
       <w:r>
-        <w:t xml:space="preserve">Int </w:t>
-      </w:r>
-      <w:proofErr w:type="spellStart"/>
-      <w:r>
-        <w:t>bfs</w:t>
-      </w:r>
-      <w:proofErr w:type="spellEnd"/>
-      <w:r>
-        <w:t xml:space="preserve">(int </w:t>
-      </w:r>
-      <w:proofErr w:type="spellStart"/>
-      <w:r>
-        <w:t>src</w:t>
-      </w:r>
-      <w:proofErr w:type="spellEnd"/>
-      <w:r>
-        <w:t>)</w:t>
+        <w:t>Int bfs(int src)</w:t>
       </w:r>
     </w:p>
     <w:p>
@@ -949,13 +814,8 @@
       <w:r>
         <w:tab/>
       </w:r>
-      <w:proofErr w:type="spellStart"/>
-      <w:r>
-        <w:t>Queue.insert</w:t>
-      </w:r>
-      <w:proofErr w:type="spellEnd"/>
-      <w:r>
-        <w:t>(node);</w:t>
+      <w:r>
+        <w:t>Queue.insert(node);</w:t>
       </w:r>
     </w:p>
     <w:p>
@@ -977,15 +837,7 @@
         <w:ind w:firstLine="720"/>
       </w:pPr>
       <w:r>
-        <w:t>While(!</w:t>
-      </w:r>
-      <w:proofErr w:type="spellStart"/>
-      <w:r>
-        <w:t>q.empty</w:t>
-      </w:r>
-      <w:proofErr w:type="spellEnd"/>
-      <w:r>
-        <w:t>)</w:t>
+        <w:t>While(!q.empty)</w:t>
       </w:r>
     </w:p>
     <w:p>
@@ -1002,15 +854,7 @@
       </w:pPr>
       <w:r>
         <w:tab/>
-        <w:t xml:space="preserve">Int cur= </w:t>
-      </w:r>
-      <w:proofErr w:type="spellStart"/>
-      <w:r>
-        <w:t>q.front</w:t>
-      </w:r>
-      <w:proofErr w:type="spellEnd"/>
-      <w:r>
-        <w:t>();</w:t>
+        <w:t>Int cur= q.front();</w:t>
       </w:r>
     </w:p>
     <w:p>
@@ -1019,14 +863,7 @@
       </w:pPr>
       <w:r>
         <w:tab/>
-      </w:r>
-      <w:proofErr w:type="spellStart"/>
-      <w:r>
-        <w:t>q.pop</w:t>
-      </w:r>
-      <w:proofErr w:type="spellEnd"/>
-      <w:r>
-        <w:t>();</w:t>
+        <w:t>q.pop();</w:t>
       </w:r>
       <w:r>
         <w:tab/>
@@ -1038,15 +875,7 @@
       </w:pPr>
       <w:r>
         <w:tab/>
-        <w:t xml:space="preserve">for(int child: </w:t>
-      </w:r>
-      <w:proofErr w:type="spellStart"/>
-      <w:r>
-        <w:t>ar</w:t>
-      </w:r>
-      <w:proofErr w:type="spellEnd"/>
-      <w:r>
-        <w:t>[child])</w:t>
+        <w:t>for(int child: ar[child])</w:t>
       </w:r>
     </w:p>
     <w:p>
@@ -1094,14 +923,7 @@
       </w:r>
       <w:r>
         <w:tab/>
-      </w:r>
-      <w:proofErr w:type="spellStart"/>
-      <w:r>
-        <w:t>q.push</w:t>
-      </w:r>
-      <w:proofErr w:type="spellEnd"/>
-      <w:r>
-        <w:t>(child);</w:t>
+        <w:t>q.push(child);</w:t>
       </w:r>
     </w:p>
     <w:p>
@@ -1116,15 +938,7 @@
       </w:r>
       <w:r>
         <w:tab/>
-        <w:t>dis[</w:t>
-      </w:r>
-      <w:proofErr w:type="spellStart"/>
-      <w:r>
-        <w:t>chils</w:t>
-      </w:r>
-      <w:proofErr w:type="spellEnd"/>
-      <w:r>
-        <w:t>]+=1;</w:t>
+        <w:t>dis[chils]+=1;</w:t>
       </w:r>
     </w:p>
     <w:p>
@@ -1221,15 +1035,7 @@
     <w:p/>
     <w:p>
       <w:r>
-        <w:t>Vi::</w:t>
-      </w:r>
-      <w:proofErr w:type="spellStart"/>
-      <w:r>
-        <w:t>ar</w:t>
-      </w:r>
-      <w:proofErr w:type="spellEnd"/>
-      <w:r>
-        <w:t>[100];</w:t>
+        <w:t>Vi::ar[100];</w:t>
       </w:r>
     </w:p>
     <w:p>
@@ -1240,15 +1046,7 @@
     <w:p/>
     <w:p>
       <w:r>
-        <w:t xml:space="preserve">Void </w:t>
-      </w:r>
-      <w:proofErr w:type="spellStart"/>
-      <w:r>
-        <w:t>dfs</w:t>
-      </w:r>
-      <w:proofErr w:type="spellEnd"/>
-      <w:r>
-        <w:t>(int node ,int par)</w:t>
+        <w:t>Void dfs(int node ,int par)</w:t>
       </w:r>
     </w:p>
     <w:p>
@@ -1309,13 +1107,8 @@
       </w:r>
       <w:r>
         <w:tab/>
-        <w:t>//</w:t>
-      </w:r>
-      <w:proofErr w:type="spellStart"/>
-      <w:r>
-        <w:t>backedge</w:t>
-      </w:r>
-      <w:proofErr w:type="spellEnd"/>
+        <w:t>//backedge</w:t>
+      </w:r>
     </w:p>
     <w:p>
       <w:pPr>
@@ -1347,22 +1140,7 @@
       </w:r>
       <w:r>
         <w:tab/>
-      </w:r>
-      <w:proofErr w:type="spellStart"/>
-      <w:r>
-        <w:t>Dfs</w:t>
-      </w:r>
-      <w:proofErr w:type="spellEnd"/>
-      <w:r>
-        <w:t>(</w:t>
-      </w:r>
-      <w:proofErr w:type="spellStart"/>
-      <w:r>
-        <w:t>child,node</w:t>
-      </w:r>
-      <w:proofErr w:type="spellEnd"/>
-      <w:r>
-        <w:t>)</w:t>
+        <w:t>Dfs(child,node)</w:t>
       </w:r>
     </w:p>
     <w:p/>
@@ -1373,95 +1151,42 @@
       </w:r>
     </w:p>
     <w:p>
-      <w:proofErr w:type="spellStart"/>
-      <w:r>
-        <w:t>Fo</w:t>
-      </w:r>
-      <w:proofErr w:type="spellEnd"/>
-      <w:r>
-        <w:t>()</w:t>
-      </w:r>
-    </w:p>
-    <w:p>
-      <w:r>
-        <w:tab/>
-      </w:r>
-      <w:proofErr w:type="spellStart"/>
-      <w:r>
-        <w:t>Cin</w:t>
-      </w:r>
-      <w:proofErr w:type="spellEnd"/>
-      <w:r>
-        <w:t>&gt;&gt;x&gt;&gt;Y;</w:t>
-      </w:r>
-    </w:p>
-    <w:p>
-      <w:r>
-        <w:tab/>
-      </w:r>
-      <w:proofErr w:type="spellStart"/>
-      <w:r>
-        <w:t>Ar</w:t>
-      </w:r>
-      <w:proofErr w:type="spellEnd"/>
-      <w:r>
-        <w:t>[x].pb(y),</w:t>
-      </w:r>
-      <w:proofErr w:type="spellStart"/>
-      <w:r>
-        <w:t>ar</w:t>
-      </w:r>
-      <w:proofErr w:type="spellEnd"/>
-      <w:r>
-        <w:t>[y].pb(x);</w:t>
-      </w:r>
-    </w:p>
-    <w:p/>
-    <w:p>
-      <w:proofErr w:type="spellStart"/>
-      <w:r>
-        <w:t>Dfs</w:t>
-      </w:r>
-      <w:proofErr w:type="spellEnd"/>
-      <w:r>
-        <w:t>(1, -1)  //since it is parent so we can pass anything.</w:t>
-      </w:r>
-    </w:p>
-    <w:p/>
-    <w:p/>
-    <w:p/>
-    <w:p/>
-    <w:p>
-      <w:proofErr w:type="spellStart"/>
+      <w:r>
+        <w:t>Fo()</w:t>
+      </w:r>
+    </w:p>
+    <w:p>
+      <w:r>
+        <w:tab/>
+        <w:t>Cin&gt;&gt;x&gt;&gt;Y;</w:t>
+      </w:r>
+    </w:p>
+    <w:p>
+      <w:r>
+        <w:tab/>
+        <w:t>Ar[x].pb(y),ar[y].pb(x);</w:t>
+      </w:r>
+    </w:p>
+    <w:p/>
+    <w:p>
+      <w:r>
+        <w:t>Dfs(1, -1)  //since it is parent so we can pass anything.</w:t>
+      </w:r>
+    </w:p>
+    <w:p/>
+    <w:p/>
+    <w:p/>
+    <w:p/>
+    <w:p>
       <w:r>
         <w:lastRenderedPageBreak/>
-        <w:t>Dfs</w:t>
-      </w:r>
-      <w:proofErr w:type="spellEnd"/>
-      <w:r>
-        <w:t xml:space="preserve"> and </w:t>
-      </w:r>
-      <w:proofErr w:type="spellStart"/>
-      <w:r>
-        <w:t>Bfs</w:t>
-      </w:r>
-      <w:proofErr w:type="spellEnd"/>
-      <w:r>
-        <w:t xml:space="preserve"> on 2d grid</w:t>
-      </w:r>
-    </w:p>
-    <w:p/>
-    <w:p>
-      <w:r>
-        <w:t xml:space="preserve">Void </w:t>
-      </w:r>
-      <w:proofErr w:type="spellStart"/>
-      <w:r>
-        <w:t>dfs</w:t>
-      </w:r>
-      <w:proofErr w:type="spellEnd"/>
-      <w:r>
-        <w:t>(int x, int y)</w:t>
+        <w:t>Dfs and Bfs on 2d grid</w:t>
+      </w:r>
+    </w:p>
+    <w:p/>
+    <w:p>
+      <w:r>
+        <w:t>Void dfs(int x, int y)</w:t>
       </w:r>
     </w:p>
     <w:p>
@@ -1473,29 +1198,13 @@
       </w:r>
       <w:r>
         <w:tab/>
-        <w:t>visited[</w:t>
-      </w:r>
-      <w:proofErr w:type="spellStart"/>
-      <w:r>
-        <w:t>i</w:t>
-      </w:r>
-      <w:proofErr w:type="spellEnd"/>
-      <w:r>
-        <w:t>][j] = 1;</w:t>
-      </w:r>
-    </w:p>
-    <w:p>
-      <w:r>
-        <w:tab/>
-        <w:t>If(</w:t>
-      </w:r>
-      <w:proofErr w:type="spellStart"/>
-      <w:r>
-        <w:t>isvalid</w:t>
-      </w:r>
-      <w:proofErr w:type="spellEnd"/>
-      <w:r>
-        <w:t>(x-1,j))</w:t>
+        <w:t>visited[i][j] = 1;</w:t>
+      </w:r>
+    </w:p>
+    <w:p>
+      <w:r>
+        <w:tab/>
+        <w:t>If(isvalid(x-1,j))</w:t>
       </w:r>
     </w:p>
     <w:p>
@@ -1513,14 +1222,7 @@
       </w:r>
       <w:r>
         <w:tab/>
-      </w:r>
-      <w:proofErr w:type="spellStart"/>
-      <w:r>
-        <w:t>Dfs</w:t>
-      </w:r>
-      <w:proofErr w:type="spellEnd"/>
-      <w:r>
-        <w:t>(x-1,j);</w:t>
+        <w:t>Dfs(x-1,j);</w:t>
       </w:r>
     </w:p>
     <w:p>
@@ -1611,31 +1313,7 @@
         </w:numPr>
       </w:pPr>
       <w:r>
-        <w:t xml:space="preserve">Outdegree of one of </w:t>
-      </w:r>
-      <w:proofErr w:type="spellStart"/>
-      <w:r>
-        <w:t>scc</w:t>
-      </w:r>
-      <w:proofErr w:type="spellEnd"/>
-      <w:r>
-        <w:t xml:space="preserve"> is greater </w:t>
-      </w:r>
-      <w:proofErr w:type="spellStart"/>
-      <w:r>
-        <w:t>then</w:t>
-      </w:r>
-      <w:proofErr w:type="spellEnd"/>
-      <w:r>
-        <w:t xml:space="preserve"> other </w:t>
-      </w:r>
-      <w:proofErr w:type="spellStart"/>
-      <w:r>
-        <w:t>scc</w:t>
-      </w:r>
-      <w:proofErr w:type="spellEnd"/>
-      <w:r>
-        <w:t xml:space="preserve"> in condensed graph. </w:t>
+        <w:t xml:space="preserve">Outdegree of one of scc is greater then other scc in condensed graph. </w:t>
       </w:r>
     </w:p>
     <w:p>
@@ -1647,23 +1325,7 @@
         </w:numPr>
       </w:pPr>
       <w:r>
-        <w:t xml:space="preserve">There is </w:t>
-      </w:r>
-      <w:proofErr w:type="spellStart"/>
-      <w:r>
-        <w:t>atleast</w:t>
-      </w:r>
-      <w:proofErr w:type="spellEnd"/>
-      <w:r>
-        <w:t xml:space="preserve"> one  </w:t>
-      </w:r>
-      <w:proofErr w:type="spellStart"/>
-      <w:r>
-        <w:t>scc</w:t>
-      </w:r>
-      <w:proofErr w:type="spellEnd"/>
-      <w:r>
-        <w:t xml:space="preserve"> having indegree 0 .</w:t>
+        <w:t>There is atleast one  scc having indegree 0 .</w:t>
       </w:r>
     </w:p>
     <w:p>
@@ -1671,15 +1333,7 @@
         <w:ind w:left="360"/>
       </w:pPr>
       <w:r>
-        <w:t xml:space="preserve">Now the question is which </w:t>
-      </w:r>
-      <w:proofErr w:type="spellStart"/>
-      <w:r>
-        <w:t>scc</w:t>
-      </w:r>
-      <w:proofErr w:type="spellEnd"/>
-      <w:r>
-        <w:t xml:space="preserve"> should be called first.</w:t>
+        <w:t>Now the question is which scc should be called first.</w:t>
       </w:r>
     </w:p>
     <w:p>
@@ -1687,15 +1341,7 @@
         <w:ind w:left="360"/>
       </w:pPr>
       <w:r>
-        <w:t xml:space="preserve">Run </w:t>
-      </w:r>
-      <w:proofErr w:type="spellStart"/>
-      <w:r>
-        <w:t>dfs</w:t>
-      </w:r>
-      <w:proofErr w:type="spellEnd"/>
-      <w:r>
-        <w:t xml:space="preserve"> on the graph assign out time of each node  , then sort the list by out time of node.</w:t>
+        <w:t>Run dfs on the graph assign out time of each node  , then sort the list by out time of node.</w:t>
       </w:r>
     </w:p>
     <w:p>
@@ -1807,15 +1453,7 @@
         <w:ind w:left="360"/>
       </w:pPr>
       <w:r>
-        <w:t xml:space="preserve">Calculate the level of both node   // level can be calculated by </w:t>
-      </w:r>
-      <w:proofErr w:type="spellStart"/>
-      <w:r>
-        <w:t>dfs</w:t>
-      </w:r>
-      <w:proofErr w:type="spellEnd"/>
-      <w:r>
-        <w:t>.</w:t>
+        <w:t>Calculate the level of both node   // level can be calculated by dfs.</w:t>
       </w:r>
     </w:p>
     <w:p>
@@ -1977,15 +1615,7 @@
     </w:p>
     <w:p>
       <w:r>
-        <w:t xml:space="preserve">For this we need to have a parent array of every node where it stores the parent at </w:t>
-      </w:r>
-      <w:proofErr w:type="spellStart"/>
-      <w:r>
-        <w:t>ith</w:t>
-      </w:r>
-      <w:proofErr w:type="spellEnd"/>
-      <w:r>
-        <w:t xml:space="preserve"> index where it would be parent of 2^i.</w:t>
+        <w:t>For this we need to have a parent array of every node where it stores the parent at ith index where it would be parent of 2^i.</w:t>
       </w:r>
     </w:p>
     <w:p>
@@ -2005,84 +1635,26 @@
       </w:r>
     </w:p>
     <w:p>
-      <w:proofErr w:type="spellStart"/>
-      <w:r>
-        <w:t>Maxn</w:t>
-      </w:r>
-      <w:proofErr w:type="spellEnd"/>
-      <w:r>
-        <w:t xml:space="preserve"> = log[n]</w:t>
-      </w:r>
-    </w:p>
-    <w:p>
-      <w:r>
-        <w:t xml:space="preserve">Well create </w:t>
-      </w:r>
-      <w:proofErr w:type="spellStart"/>
-      <w:r>
-        <w:t>lca</w:t>
-      </w:r>
-      <w:proofErr w:type="spellEnd"/>
-      <w:r>
-        <w:t>[n+1][</w:t>
-      </w:r>
-      <w:proofErr w:type="spellStart"/>
-      <w:r>
-        <w:t>maxn</w:t>
-      </w:r>
-      <w:proofErr w:type="spellEnd"/>
-      <w:r>
-        <w:t>] = {-1}</w:t>
-      </w:r>
-      <w:r>
-        <w:t xml:space="preserve"> //</w:t>
-      </w:r>
-      <w:proofErr w:type="spellStart"/>
-      <w:r>
-        <w:t>non of</w:t>
-      </w:r>
-      <w:proofErr w:type="spellEnd"/>
-      <w:r>
-        <w:t xml:space="preserve"> the parents exist</w:t>
-      </w:r>
-    </w:p>
-    <w:p>
-      <w:r>
-        <w:t xml:space="preserve">Where </w:t>
-      </w:r>
-      <w:proofErr w:type="spellStart"/>
-      <w:r>
-        <w:t>lca</w:t>
-      </w:r>
-      <w:proofErr w:type="spellEnd"/>
-      <w:r>
-        <w:t>[</w:t>
-      </w:r>
-      <w:proofErr w:type="spellStart"/>
-      <w:r>
-        <w:t>i</w:t>
-      </w:r>
-      <w:proofErr w:type="spellEnd"/>
-      <w:r>
-        <w:t xml:space="preserve">][j] = 2^j parent of node </w:t>
-      </w:r>
-      <w:proofErr w:type="spellStart"/>
-      <w:r>
-        <w:t>i</w:t>
-      </w:r>
-      <w:proofErr w:type="spellEnd"/>
-      <w:r>
-        <w:t>.</w:t>
-      </w:r>
-    </w:p>
-    <w:p>
-      <w:proofErr w:type="spellStart"/>
-      <w:r>
-        <w:t>Eg</w:t>
-      </w:r>
-      <w:proofErr w:type="spellEnd"/>
-      <w:r>
-        <w:t>:</w:t>
+      <w:r>
+        <w:t>Maxn = log[n]</w:t>
+      </w:r>
+    </w:p>
+    <w:p>
+      <w:r>
+        <w:t>Well create lca[n+1][maxn] = {-1}</w:t>
+      </w:r>
+      <w:r>
+        <w:t xml:space="preserve"> //non of the parents exist</w:t>
+      </w:r>
+    </w:p>
+    <w:p>
+      <w:r>
+        <w:t>Where lca[i][j] = 2^j parent of node i.</w:t>
+      </w:r>
+    </w:p>
+    <w:p>
+      <w:r>
+        <w:t>Eg:</w:t>
       </w:r>
     </w:p>
     <w:p>
@@ -2143,28 +1715,12 @@
     <w:p/>
     <w:p>
       <w:r>
-        <w:t xml:space="preserve">Find 2^0 parent by running </w:t>
-      </w:r>
-      <w:proofErr w:type="spellStart"/>
-      <w:r>
-        <w:t>dfs</w:t>
-      </w:r>
-      <w:proofErr w:type="spellEnd"/>
-      <w:r>
-        <w:t xml:space="preserve"> by passing node and its parent </w:t>
-      </w:r>
-    </w:p>
-    <w:p>
-      <w:r>
-        <w:t xml:space="preserve">But for finding every 2^ith parent by </w:t>
-      </w:r>
-      <w:proofErr w:type="spellStart"/>
-      <w:r>
-        <w:t>dfs</w:t>
-      </w:r>
-      <w:proofErr w:type="spellEnd"/>
-      <w:r>
-        <w:t xml:space="preserve"> it would be very time costly.</w:t>
+        <w:t xml:space="preserve">Find 2^0 parent by running dfs by passing node and its parent </w:t>
+      </w:r>
+    </w:p>
+    <w:p>
+      <w:r>
+        <w:t>But for finding every 2^ith parent by dfs it would be very time costly.</w:t>
       </w:r>
     </w:p>
     <w:p>
@@ -2296,23 +1852,7 @@
     <w:p/>
     <w:p>
       <w:r>
-        <w:t xml:space="preserve">Simple calculate LCA using binary lifting and the </w:t>
-      </w:r>
-      <w:proofErr w:type="spellStart"/>
-      <w:r>
-        <w:t>ans</w:t>
-      </w:r>
-      <w:proofErr w:type="spellEnd"/>
-      <w:r>
-        <w:t xml:space="preserve"> is level of node 1 + </w:t>
-      </w:r>
-      <w:proofErr w:type="spellStart"/>
-      <w:r>
-        <w:t>levelof</w:t>
-      </w:r>
-      <w:proofErr w:type="spellEnd"/>
-      <w:r>
-        <w:t xml:space="preserve"> node2 – 2*times level of LCA</w:t>
+        <w:t>Simple calculate LCA using binary lifting and the ans is level of node 1 + levelof node2 – 2*times level of LCA</w:t>
       </w:r>
     </w:p>
     <w:p/>
@@ -2338,15 +1878,7 @@
     </w:p>
     <w:p>
       <w:r>
-        <w:t xml:space="preserve">Data structure needed  </w:t>
-      </w:r>
-      <w:proofErr w:type="spellStart"/>
-      <w:r>
-        <w:t>priority_queue</w:t>
-      </w:r>
-      <w:proofErr w:type="spellEnd"/>
-      <w:r>
-        <w:t>(min heap)/set , array.</w:t>
+        <w:t>Data structure needed  priority_queue(min heap)/set , array.</w:t>
       </w:r>
     </w:p>
     <w:p>
@@ -2386,15 +1918,7 @@
     </w:p>
     <w:p>
       <w:r>
-        <w:t xml:space="preserve">// initial  distance of node </w:t>
-      </w:r>
-      <w:proofErr w:type="spellStart"/>
-      <w:r>
-        <w:t>ie</w:t>
-      </w:r>
-      <w:proofErr w:type="spellEnd"/>
-      <w:r>
-        <w:t xml:space="preserve"> distance[node] was infinity so it would be greater then dis +4 </w:t>
+        <w:t xml:space="preserve">// initial  distance of node ie distance[node] was infinity so it would be greater then dis +4 </w:t>
       </w:r>
     </w:p>
     <w:p>
@@ -2404,15 +1928,246 @@
     </w:p>
     <w:p>
       <w:r>
-        <w:t xml:space="preserve">Insert it inside </w:t>
-      </w:r>
-      <w:proofErr w:type="spellStart"/>
-      <w:r>
-        <w:t>prority</w:t>
-      </w:r>
-      <w:proofErr w:type="spellEnd"/>
-      <w:r>
-        <w:t xml:space="preserve"> queue</w:t>
+        <w:t>Insert it inside prority queue</w:t>
+      </w:r>
+    </w:p>
+    <w:p>
+      <w:pPr>
+        <w:rPr>
+          <w:b/>
+          <w:bCs/>
+        </w:rPr>
+      </w:pPr>
+      <w:r>
+        <w:rPr>
+          <w:b/>
+          <w:bCs/>
+        </w:rPr>
+        <w:lastRenderedPageBreak/>
+        <w:t>Flow Network</w:t>
+      </w:r>
+    </w:p>
+    <w:p>
+      <w:pPr>
+        <w:rPr>
+          <w:b/>
+          <w:bCs/>
+        </w:rPr>
+      </w:pPr>
+    </w:p>
+    <w:p>
+      <w:r>
+        <w:t xml:space="preserve"> Network :  a network is a directed graph G with vertex set V and edge set E combine with a function C which maps all edges say e to some non-negative integer which is called the capacity of edge .</w:t>
+      </w:r>
+    </w:p>
+    <w:p/>
+    <w:p>
+      <w:r>
+        <w:t xml:space="preserve">Flow Network </w:t>
+      </w:r>
+    </w:p>
+    <w:p>
+      <w:r>
+        <w:t>Additionally in the network if we label 2 nodes as source and sink this is called a flow network.</w:t>
+      </w:r>
+    </w:p>
+    <w:p>
+      <w:r>
+        <w:rPr>
+          <w:noProof/>
+        </w:rPr>
+        <w:drawing>
+          <wp:inline distT="0" distB="0" distL="0" distR="0" wp14:anchorId="7AD562B7" wp14:editId="5495635E">
+            <wp:extent cx="5731510" cy="3051175"/>
+            <wp:effectExtent l="0" t="0" r="2540" b="0"/>
+            <wp:docPr id="11" name="Picture 11"/>
+            <wp:cNvGraphicFramePr>
+              <a:graphicFrameLocks xmlns:a="http://schemas.openxmlformats.org/drawingml/2006/main" noChangeAspect="1"/>
+            </wp:cNvGraphicFramePr>
+            <a:graphic xmlns:a="http://schemas.openxmlformats.org/drawingml/2006/main">
+              <a:graphicData uri="http://schemas.openxmlformats.org/drawingml/2006/picture">
+                <pic:pic xmlns:pic="http://schemas.openxmlformats.org/drawingml/2006/picture">
+                  <pic:nvPicPr>
+                    <pic:cNvPr id="1" name=""/>
+                    <pic:cNvPicPr/>
+                  </pic:nvPicPr>
+                  <pic:blipFill>
+                    <a:blip r:embed="rId15"/>
+                    <a:stretch>
+                      <a:fillRect/>
+                    </a:stretch>
+                  </pic:blipFill>
+                  <pic:spPr>
+                    <a:xfrm>
+                      <a:off x="0" y="0"/>
+                      <a:ext cx="5731510" cy="3051175"/>
+                    </a:xfrm>
+                    <a:prstGeom prst="rect">
+                      <a:avLst/>
+                    </a:prstGeom>
+                  </pic:spPr>
+                </pic:pic>
+              </a:graphicData>
+            </a:graphic>
+          </wp:inline>
+        </w:drawing>
+      </w:r>
+    </w:p>
+    <w:p>
+      <w:r>
+        <w:t>Source node are those nodes with 0 int edges .</w:t>
+      </w:r>
+    </w:p>
+    <w:p>
+      <w:r>
+        <w:t>Sink edges are those nodes with 0 out edges.</w:t>
+      </w:r>
+    </w:p>
+    <w:p>
+      <w:r>
+        <w:t>Denominator defines capacity.</w:t>
+      </w:r>
+    </w:p>
+    <w:p>
+      <w:r>
+        <w:t>Numerator defines capacity.</w:t>
+      </w:r>
+    </w:p>
+    <w:p/>
+    <w:p>
+      <w:r>
+        <w:t>Capacity : total number it can pass eg source can pass 6+4 ie 10</w:t>
+      </w:r>
+    </w:p>
+    <w:p>
+      <w:r>
+        <w:t>2 conditions are there</w:t>
+      </w:r>
+    </w:p>
+    <w:p>
+      <w:r>
+        <w:t>Numerator &lt;=denominator.</w:t>
+      </w:r>
+    </w:p>
+    <w:p>
+      <w:r>
+        <w:t>Sum of inflow should be equal to outflow except source and sink .</w:t>
+      </w:r>
+    </w:p>
+    <w:p>
+      <w:r>
+        <w:t>For sink and source out flow of source should be equal to in flow of sink node.</w:t>
+      </w:r>
+    </w:p>
+    <w:p/>
+    <w:p/>
+    <w:p/>
+    <w:p>
+      <w:r>
+        <w:lastRenderedPageBreak/>
+        <w:t>Maximum Flow:</w:t>
+      </w:r>
+    </w:p>
+    <w:p/>
+    <w:p>
+      <w:r>
+        <w:rPr>
+          <w:noProof/>
+        </w:rPr>
+        <w:drawing>
+          <wp:inline distT="0" distB="0" distL="0" distR="0" wp14:anchorId="07F2EA14" wp14:editId="4026E25B">
+            <wp:extent cx="5731510" cy="3007995"/>
+            <wp:effectExtent l="0" t="0" r="2540" b="1905"/>
+            <wp:docPr id="12" name="Picture 12"/>
+            <wp:cNvGraphicFramePr>
+              <a:graphicFrameLocks xmlns:a="http://schemas.openxmlformats.org/drawingml/2006/main" noChangeAspect="1"/>
+            </wp:cNvGraphicFramePr>
+            <a:graphic xmlns:a="http://schemas.openxmlformats.org/drawingml/2006/main">
+              <a:graphicData uri="http://schemas.openxmlformats.org/drawingml/2006/picture">
+                <pic:pic xmlns:pic="http://schemas.openxmlformats.org/drawingml/2006/picture">
+                  <pic:nvPicPr>
+                    <pic:cNvPr id="1" name=""/>
+                    <pic:cNvPicPr/>
+                  </pic:nvPicPr>
+                  <pic:blipFill>
+                    <a:blip r:embed="rId16"/>
+                    <a:stretch>
+                      <a:fillRect/>
+                    </a:stretch>
+                  </pic:blipFill>
+                  <pic:spPr>
+                    <a:xfrm>
+                      <a:off x="0" y="0"/>
+                      <a:ext cx="5731510" cy="3007995"/>
+                    </a:xfrm>
+                    <a:prstGeom prst="rect">
+                      <a:avLst/>
+                    </a:prstGeom>
+                  </pic:spPr>
+                </pic:pic>
+              </a:graphicData>
+            </a:graphic>
+          </wp:inline>
+        </w:drawing>
+      </w:r>
+    </w:p>
+    <w:p>
+      <w:r>
+        <w:rPr>
+          <w:noProof/>
+        </w:rPr>
+        <w:drawing>
+          <wp:inline distT="0" distB="0" distL="0" distR="0" wp14:anchorId="064D2D00" wp14:editId="3B56617C">
+            <wp:extent cx="5731510" cy="2778125"/>
+            <wp:effectExtent l="0" t="0" r="2540" b="3175"/>
+            <wp:docPr id="13" name="Picture 13"/>
+            <wp:cNvGraphicFramePr>
+              <a:graphicFrameLocks xmlns:a="http://schemas.openxmlformats.org/drawingml/2006/main" noChangeAspect="1"/>
+            </wp:cNvGraphicFramePr>
+            <a:graphic xmlns:a="http://schemas.openxmlformats.org/drawingml/2006/main">
+              <a:graphicData uri="http://schemas.openxmlformats.org/drawingml/2006/picture">
+                <pic:pic xmlns:pic="http://schemas.openxmlformats.org/drawingml/2006/picture">
+                  <pic:nvPicPr>
+                    <pic:cNvPr id="1" name=""/>
+                    <pic:cNvPicPr/>
+                  </pic:nvPicPr>
+                  <pic:blipFill>
+                    <a:blip r:embed="rId17"/>
+                    <a:stretch>
+                      <a:fillRect/>
+                    </a:stretch>
+                  </pic:blipFill>
+                  <pic:spPr>
+                    <a:xfrm>
+                      <a:off x="0" y="0"/>
+                      <a:ext cx="5731510" cy="2778125"/>
+                    </a:xfrm>
+                    <a:prstGeom prst="rect">
+                      <a:avLst/>
+                    </a:prstGeom>
+                  </pic:spPr>
+                </pic:pic>
+              </a:graphicData>
+            </a:graphic>
+          </wp:inline>
+        </w:drawing>
+      </w:r>
+    </w:p>
+    <w:p/>
+    <w:p/>
+    <w:p>
+      <w:r>
+        <w:t>Ford-fulkerson method</w:t>
+      </w:r>
+    </w:p>
+    <w:p>
+      <w:r>
+        <w:t>Step 1: Initialize the flow to 0 of every edge.</w:t>
+      </w:r>
+    </w:p>
+    <w:p>
+      <w:r>
+        <w:t>Step 2 : Find an augmenting path from s to t.</w:t>
       </w:r>
     </w:p>
     <w:p/>

</xml_diff>